<commit_message>
authentication and authorization; api: admin
</commit_message>
<xml_diff>
--- a/BusPlannerDoc.docx
+++ b/BusPlannerDoc.docx
@@ -533,17 +533,75 @@
           <w:sz w:val="32"/>
           <w:szCs w:val="32"/>
         </w:rPr>
-        <w:t>Bearer</w:t>
-      </w:r>
+        <w:drawing>
+          <wp:inline distT="0" distB="0" distL="0" distR="0" wp14:anchorId="6D3F2C0E" wp14:editId="0FF720E6">
+            <wp:extent cx="5943600" cy="2738755"/>
+            <wp:effectExtent l="0" t="0" r="0" b="4445"/>
+            <wp:docPr id="1" name="Picture 1"/>
+            <wp:cNvGraphicFramePr>
+              <a:graphicFrameLocks xmlns:a="http://schemas.openxmlformats.org/drawingml/2006/main" noChangeAspect="1"/>
+            </wp:cNvGraphicFramePr>
+            <a:graphic xmlns:a="http://schemas.openxmlformats.org/drawingml/2006/main">
+              <a:graphicData uri="http://schemas.openxmlformats.org/drawingml/2006/picture">
+                <pic:pic xmlns:pic="http://schemas.openxmlformats.org/drawingml/2006/picture">
+                  <pic:nvPicPr>
+                    <pic:cNvPr id="1" name=""/>
+                    <pic:cNvPicPr/>
+                  </pic:nvPicPr>
+                  <pic:blipFill>
+                    <a:blip r:embed="rId6"/>
+                    <a:stretch>
+                      <a:fillRect/>
+                    </a:stretch>
+                  </pic:blipFill>
+                  <pic:spPr>
+                    <a:xfrm>
+                      <a:off x="0" y="0"/>
+                      <a:ext cx="5943600" cy="2738755"/>
+                    </a:xfrm>
+                    <a:prstGeom prst="rect">
+                      <a:avLst/>
+                    </a:prstGeom>
+                  </pic:spPr>
+                </pic:pic>
+              </a:graphicData>
+            </a:graphic>
+          </wp:inline>
+        </w:drawing>
+      </w:r>
+    </w:p>
+    <w:p>
+      <w:pPr>
+        <w:rPr>
+          <w:sz w:val="32"/>
+          <w:szCs w:val="32"/>
+        </w:rPr>
+      </w:pPr>
+      <w:r>
+        <w:rPr>
+          <w:sz w:val="32"/>
+          <w:szCs w:val="32"/>
+        </w:rPr>
+        <w:t>Lưu ý: không có chữ “Bearer”</w:t>
+      </w:r>
+    </w:p>
+    <w:p>
+      <w:pPr>
+        <w:rPr>
+          <w:sz w:val="32"/>
+          <w:szCs w:val="32"/>
+        </w:rPr>
+      </w:pPr>
+    </w:p>
+    <w:p>
+      <w:pPr>
+        <w:rPr>
+          <w:sz w:val="32"/>
+          <w:szCs w:val="32"/>
+        </w:rPr>
+      </w:pPr>
       <w:bookmarkStart w:id="2" w:name="_GoBack"/>
       <w:bookmarkEnd w:id="2"/>
-      <w:r>
-        <w:rPr>
-          <w:sz w:val="32"/>
-          <w:szCs w:val="32"/>
-        </w:rPr>
-        <w:t xml:space="preserve"> Token</w:t>
-      </w:r>
     </w:p>
     <w:p>
       <w:pPr>
@@ -1322,7 +1380,7 @@
 </file>
 
 <file path=customXml/itemProps1.xml><?xml version="1.0" encoding="utf-8"?>
-<ds:datastoreItem xmlns:ds="http://schemas.openxmlformats.org/officeDocument/2006/customXml" ds:itemID="{064B2C69-DF04-4D88-BC6B-5BCBC1517A04}">
+<ds:datastoreItem xmlns:ds="http://schemas.openxmlformats.org/officeDocument/2006/customXml" ds:itemID="{CC619E59-5B46-4BA1-A090-55024CE5B9CD}">
   <ds:schemaRefs>
     <ds:schemaRef ds:uri="http://schemas.openxmlformats.org/officeDocument/2006/bibliography"/>
   </ds:schemaRefs>

</xml_diff>

<commit_message>
nearest stop finding api
</commit_message>
<xml_diff>
--- a/BusPlannerDoc.docx
+++ b/BusPlannerDoc.docx
@@ -39,6 +39,7 @@
               <w:tab w:val="right" w:leader="dot" w:pos="9350"/>
             </w:tabs>
             <w:rPr>
+              <w:rFonts w:eastAsiaTheme="minorEastAsia"/>
               <w:noProof/>
             </w:rPr>
           </w:pPr>
@@ -51,7 +52,7 @@
           <w:r>
             <w:fldChar w:fldCharType="separate"/>
           </w:r>
-          <w:hyperlink w:anchor="_Toc175065127" w:history="1">
+          <w:hyperlink w:anchor="_Toc175606860" w:history="1">
             <w:r>
               <w:rPr>
                 <w:rStyle w:val="Hyperlink"/>
@@ -78,7 +79,7 @@
                 <w:noProof/>
                 <w:webHidden/>
               </w:rPr>
-              <w:instrText xml:space="preserve"> PAGEREF _Toc175065127 \h </w:instrText>
+              <w:instrText xml:space="preserve"> PAGEREF _Toc175606860 \h </w:instrText>
             </w:r>
             <w:r>
               <w:rPr>
@@ -116,10 +117,11 @@
               <w:tab w:val="right" w:leader="dot" w:pos="9350"/>
             </w:tabs>
             <w:rPr>
+              <w:rFonts w:eastAsiaTheme="minorEastAsia"/>
               <w:noProof/>
             </w:rPr>
           </w:pPr>
-          <w:hyperlink w:anchor="_Toc175065128" w:history="1">
+          <w:hyperlink w:anchor="_Toc175606861" w:history="1">
             <w:r>
               <w:rPr>
                 <w:rStyle w:val="Hyperlink"/>
@@ -146,7 +148,7 @@
                 <w:noProof/>
                 <w:webHidden/>
               </w:rPr>
-              <w:instrText xml:space="preserve"> PAGEREF _Toc175065128 \h </w:instrText>
+              <w:instrText xml:space="preserve"> PAGEREF _Toc175606861 \h </w:instrText>
             </w:r>
             <w:r>
               <w:rPr>
@@ -167,6 +169,144 @@
                 <w:webHidden/>
               </w:rPr>
               <w:t>1</w:t>
+            </w:r>
+            <w:r>
+              <w:rPr>
+                <w:noProof/>
+                <w:webHidden/>
+              </w:rPr>
+              <w:fldChar w:fldCharType="end"/>
+            </w:r>
+          </w:hyperlink>
+        </w:p>
+        <w:p>
+          <w:pPr>
+            <w:pStyle w:val="TOC1"/>
+            <w:tabs>
+              <w:tab w:val="right" w:leader="dot" w:pos="9350"/>
+            </w:tabs>
+            <w:rPr>
+              <w:rFonts w:eastAsiaTheme="minorEastAsia"/>
+              <w:noProof/>
+            </w:rPr>
+          </w:pPr>
+          <w:hyperlink w:anchor="_Toc175606862" w:history="1">
+            <w:r>
+              <w:rPr>
+                <w:rStyle w:val="Hyperlink"/>
+                <w:noProof/>
+              </w:rPr>
+              <w:t>Lấy thông tin user</w:t>
+            </w:r>
+            <w:r>
+              <w:rPr>
+                <w:noProof/>
+                <w:webHidden/>
+              </w:rPr>
+              <w:tab/>
+            </w:r>
+            <w:r>
+              <w:rPr>
+                <w:noProof/>
+                <w:webHidden/>
+              </w:rPr>
+              <w:fldChar w:fldCharType="begin"/>
+            </w:r>
+            <w:r>
+              <w:rPr>
+                <w:noProof/>
+                <w:webHidden/>
+              </w:rPr>
+              <w:instrText xml:space="preserve"> PAGEREF _Toc175606862 \h </w:instrText>
+            </w:r>
+            <w:r>
+              <w:rPr>
+                <w:noProof/>
+                <w:webHidden/>
+              </w:rPr>
+            </w:r>
+            <w:r>
+              <w:rPr>
+                <w:noProof/>
+                <w:webHidden/>
+              </w:rPr>
+              <w:fldChar w:fldCharType="separate"/>
+            </w:r>
+            <w:r>
+              <w:rPr>
+                <w:noProof/>
+                <w:webHidden/>
+              </w:rPr>
+              <w:t>2</w:t>
+            </w:r>
+            <w:r>
+              <w:rPr>
+                <w:noProof/>
+                <w:webHidden/>
+              </w:rPr>
+              <w:fldChar w:fldCharType="end"/>
+            </w:r>
+          </w:hyperlink>
+        </w:p>
+        <w:p>
+          <w:pPr>
+            <w:pStyle w:val="TOC1"/>
+            <w:tabs>
+              <w:tab w:val="right" w:leader="dot" w:pos="9350"/>
+            </w:tabs>
+            <w:rPr>
+              <w:rFonts w:eastAsiaTheme="minorEastAsia"/>
+              <w:noProof/>
+            </w:rPr>
+          </w:pPr>
+          <w:hyperlink w:anchor="_Toc175606863" w:history="1">
+            <w:r>
+              <w:rPr>
+                <w:rStyle w:val="Hyperlink"/>
+                <w:noProof/>
+              </w:rPr>
+              <w:t>Lấy thông tin Stop gần địa điểm đi nhất</w:t>
+            </w:r>
+            <w:r>
+              <w:rPr>
+                <w:noProof/>
+                <w:webHidden/>
+              </w:rPr>
+              <w:tab/>
+            </w:r>
+            <w:r>
+              <w:rPr>
+                <w:noProof/>
+                <w:webHidden/>
+              </w:rPr>
+              <w:fldChar w:fldCharType="begin"/>
+            </w:r>
+            <w:r>
+              <w:rPr>
+                <w:noProof/>
+                <w:webHidden/>
+              </w:rPr>
+              <w:instrText xml:space="preserve"> PAGEREF _Toc175606863 \h </w:instrText>
+            </w:r>
+            <w:r>
+              <w:rPr>
+                <w:noProof/>
+                <w:webHidden/>
+              </w:rPr>
+            </w:r>
+            <w:r>
+              <w:rPr>
+                <w:noProof/>
+                <w:webHidden/>
+              </w:rPr>
+              <w:fldChar w:fldCharType="separate"/>
+            </w:r>
+            <w:r>
+              <w:rPr>
+                <w:noProof/>
+                <w:webHidden/>
+              </w:rPr>
+              <w:t>2</w:t>
             </w:r>
             <w:r>
               <w:rPr>
@@ -242,7 +382,7 @@
       <w:pPr>
         <w:pStyle w:val="Heading1"/>
       </w:pPr>
-      <w:bookmarkStart w:id="0" w:name="_Toc175065127"/>
+      <w:bookmarkStart w:id="0" w:name="_Toc175606860"/>
       <w:r>
         <w:t xml:space="preserve">Đăng </w:t>
       </w:r>
@@ -281,6 +421,21 @@
           <w:szCs w:val="32"/>
         </w:rPr>
         <w:t>register</w:t>
+      </w:r>
+      <w:r>
+        <w:rPr>
+          <w:sz w:val="32"/>
+          <w:szCs w:val="32"/>
+        </w:rPr>
+        <w:tab/>
+      </w:r>
+      <w:r>
+        <w:rPr>
+          <w:sz w:val="32"/>
+          <w:szCs w:val="32"/>
+        </w:rPr>
+        <w:tab/>
+        <w:t>-POST</w:t>
       </w:r>
     </w:p>
     <w:p>
@@ -426,7 +581,7 @@
       <w:pPr>
         <w:pStyle w:val="Heading1"/>
       </w:pPr>
-      <w:bookmarkStart w:id="1" w:name="_Toc175065128"/>
+      <w:bookmarkStart w:id="1" w:name="_Toc175606861"/>
       <w:r>
         <w:t>Đăng nhập:</w:t>
       </w:r>
@@ -450,6 +605,27 @@
         </w:rPr>
         <w:t>/login</w:t>
       </w:r>
+      <w:r>
+        <w:rPr>
+          <w:sz w:val="32"/>
+          <w:szCs w:val="32"/>
+        </w:rPr>
+        <w:tab/>
+      </w:r>
+      <w:r>
+        <w:rPr>
+          <w:sz w:val="32"/>
+          <w:szCs w:val="32"/>
+        </w:rPr>
+        <w:tab/>
+      </w:r>
+      <w:r>
+        <w:rPr>
+          <w:sz w:val="32"/>
+          <w:szCs w:val="32"/>
+        </w:rPr>
+        <w:t>-POST</w:t>
+      </w:r>
     </w:p>
     <w:p>
       <w:pPr>
@@ -501,9 +677,11 @@
       <w:pPr>
         <w:pStyle w:val="Heading1"/>
       </w:pPr>
+      <w:bookmarkStart w:id="2" w:name="_Toc175606862"/>
       <w:r>
         <w:t>Lấy thông tin user</w:t>
       </w:r>
+      <w:bookmarkEnd w:id="2"/>
     </w:p>
     <w:p>
       <w:pPr>
@@ -520,16 +698,32 @@
         <w:tab/>
         <w:t>/current-user</w:t>
       </w:r>
-    </w:p>
-    <w:p>
-      <w:pPr>
-        <w:rPr>
-          <w:sz w:val="32"/>
-          <w:szCs w:val="32"/>
-        </w:rPr>
-      </w:pPr>
-      <w:r>
-        <w:rPr>
+      <w:r>
+        <w:rPr>
+          <w:sz w:val="32"/>
+          <w:szCs w:val="32"/>
+        </w:rPr>
+        <w:tab/>
+      </w:r>
+      <w:r>
+        <w:rPr>
+          <w:sz w:val="32"/>
+          <w:szCs w:val="32"/>
+        </w:rPr>
+        <w:tab/>
+        <w:t>-GET</w:t>
+      </w:r>
+    </w:p>
+    <w:p>
+      <w:pPr>
+        <w:rPr>
+          <w:sz w:val="32"/>
+          <w:szCs w:val="32"/>
+        </w:rPr>
+      </w:pPr>
+      <w:r>
+        <w:rPr>
+          <w:noProof/>
           <w:sz w:val="32"/>
           <w:szCs w:val="32"/>
         </w:rPr>
@@ -600,8 +794,131 @@
           <w:szCs w:val="32"/>
         </w:rPr>
       </w:pPr>
-      <w:bookmarkStart w:id="2" w:name="_GoBack"/>
-      <w:bookmarkEnd w:id="2"/>
+    </w:p>
+    <w:p>
+      <w:pPr>
+        <w:pStyle w:val="Heading1"/>
+      </w:pPr>
+      <w:bookmarkStart w:id="3" w:name="_Toc175606863"/>
+      <w:r>
+        <w:t>Lấy thông tin Stop gần địa điểm đi nhất</w:t>
+      </w:r>
+      <w:bookmarkEnd w:id="3"/>
+    </w:p>
+    <w:p>
+      <w:pPr>
+        <w:rPr>
+          <w:sz w:val="32"/>
+          <w:szCs w:val="32"/>
+        </w:rPr>
+      </w:pPr>
+      <w:r>
+        <w:rPr>
+          <w:sz w:val="32"/>
+          <w:szCs w:val="32"/>
+        </w:rPr>
+        <w:tab/>
+      </w:r>
+      <w:r>
+        <w:rPr>
+          <w:sz w:val="32"/>
+          <w:szCs w:val="32"/>
+        </w:rPr>
+        <w:t>/stops/nearest-stop?latitude=&amp;longitude=</w:t>
+      </w:r>
+      <w:r>
+        <w:rPr>
+          <w:sz w:val="32"/>
+          <w:szCs w:val="32"/>
+        </w:rPr>
+        <w:tab/>
+      </w:r>
+      <w:r>
+        <w:rPr>
+          <w:sz w:val="32"/>
+          <w:szCs w:val="32"/>
+        </w:rPr>
+        <w:tab/>
+      </w:r>
+      <w:r>
+        <w:rPr>
+          <w:sz w:val="32"/>
+          <w:szCs w:val="32"/>
+        </w:rPr>
+        <w:tab/>
+        <w:t>-GET</w:t>
+      </w:r>
+      <w:bookmarkStart w:id="4" w:name="_GoBack"/>
+      <w:bookmarkEnd w:id="4"/>
+    </w:p>
+    <w:p>
+      <w:pPr>
+        <w:rPr>
+          <w:sz w:val="32"/>
+          <w:szCs w:val="32"/>
+        </w:rPr>
+      </w:pPr>
+      <w:r>
+        <w:rPr>
+          <w:sz w:val="32"/>
+          <w:szCs w:val="32"/>
+        </w:rPr>
+        <w:t>VD</w:t>
+      </w:r>
+      <w:r>
+        <w:rPr>
+          <w:sz w:val="32"/>
+          <w:szCs w:val="32"/>
+        </w:rPr>
+        <w:t xml:space="preserve"> minh họa</w:t>
+      </w:r>
+      <w:r>
+        <w:rPr>
+          <w:sz w:val="32"/>
+          <w:szCs w:val="32"/>
+        </w:rPr>
+        <w:t xml:space="preserve">: </w:t>
+      </w:r>
+      <w:r>
+        <w:rPr>
+          <w:rFonts w:ascii="Segoe UI" w:hAnsi="Segoe UI" w:cs="Segoe UI"/>
+          <w:color w:val="212121"/>
+          <w:sz w:val="26"/>
+          <w:szCs w:val="26"/>
+          <w:shd w:val="clear" w:color="auto" w:fill="FFFFFF"/>
+        </w:rPr>
+        <w:t>http://localhost:8080/BusPlanner/api/stops/nearest-stop?latitude=</w:t>
+      </w:r>
+      <w:r>
+        <w:rPr>
+          <w:rFonts w:ascii="Segoe UI" w:hAnsi="Segoe UI" w:cs="Segoe UI"/>
+          <w:color w:val="FF0000"/>
+          <w:sz w:val="26"/>
+          <w:szCs w:val="26"/>
+          <w:shd w:val="clear" w:color="auto" w:fill="FFFFFF"/>
+        </w:rPr>
+        <w:t>10.739496571250685</w:t>
+      </w:r>
+      <w:r>
+        <w:rPr>
+          <w:rFonts w:ascii="Segoe UI" w:hAnsi="Segoe UI" w:cs="Segoe UI"/>
+          <w:color w:val="212121"/>
+          <w:sz w:val="26"/>
+          <w:szCs w:val="26"/>
+          <w:shd w:val="clear" w:color="auto" w:fill="FFFFFF"/>
+        </w:rPr>
+        <w:t>&amp;longitude=</w:t>
+      </w:r>
+      <w:r>
+        <w:rPr>
+          <w:rFonts w:ascii="Segoe UI" w:hAnsi="Segoe UI" w:cs="Segoe UI"/>
+          <w:color w:val="FF0000"/>
+          <w:sz w:val="26"/>
+          <w:szCs w:val="26"/>
+          <w:shd w:val="clear" w:color="auto" w:fill="FFFFFF"/>
+        </w:rPr>
+        <w:t>106.68083150782473</w:t>
+      </w:r>
     </w:p>
     <w:p>
       <w:pPr>
@@ -1380,7 +1697,7 @@
 </file>
 
 <file path=customXml/itemProps1.xml><?xml version="1.0" encoding="utf-8"?>
-<ds:datastoreItem xmlns:ds="http://schemas.openxmlformats.org/officeDocument/2006/customXml" ds:itemID="{CC619E59-5B46-4BA1-A090-55024CE5B9CD}">
+<ds:datastoreItem xmlns:ds="http://schemas.openxmlformats.org/officeDocument/2006/customXml" ds:itemID="{218649AF-0CA8-4653-BC57-61B6464F975F}">
   <ds:schemaRefs>
     <ds:schemaRef ds:uri="http://schemas.openxmlformats.org/officeDocument/2006/bibliography"/>
   </ds:schemaRefs>

</xml_diff>